<commit_message>
created adminclient first file and some other folders
</commit_message>
<xml_diff>
--- a/Server/src/Dokumentation/Dokumentation.docx
+++ b/Server/src/Dokumentation/Dokumentation.docx
@@ -268,18 +268,35 @@
     </w:p>
     <w:p>
       <w:r>
-        <w:lastRenderedPageBreak/>
-        <w:t>Hier UML Diagramm einfügen</w:t>
-      </w:r>
-    </w:p>
-    <w:p>
-      <w:r>
-        <w:br w:type="page"/>
-      </w:r>
-    </w:p>
-    <w:p>
-      <w:r>
-        <w:lastRenderedPageBreak/>
+        <w:object w:dxaOrig="8835" w:dyaOrig="8655">
+          <v:shapetype id="_x0000_t75" coordsize="21600,21600" o:spt="75" o:preferrelative="t" path="m@4@5l@4@11@9@11@9@5xe" filled="f" stroked="f">
+            <v:stroke joinstyle="miter"/>
+            <v:formulas>
+              <v:f eqn="if lineDrawn pixelLineWidth 0"/>
+              <v:f eqn="sum @0 1 0"/>
+              <v:f eqn="sum 0 0 @1"/>
+              <v:f eqn="prod @2 1 2"/>
+              <v:f eqn="prod @3 21600 pixelWidth"/>
+              <v:f eqn="prod @3 21600 pixelHeight"/>
+              <v:f eqn="sum @0 0 1"/>
+              <v:f eqn="prod @6 1 2"/>
+              <v:f eqn="prod @7 21600 pixelWidth"/>
+              <v:f eqn="sum @8 21600 0"/>
+              <v:f eqn="prod @7 21600 pixelHeight"/>
+              <v:f eqn="sum @10 21600 0"/>
+            </v:formulas>
+            <v:path o:extrusionok="f" gradientshapeok="t" o:connecttype="rect"/>
+            <o:lock v:ext="edit" aspectratio="t"/>
+          </v:shapetype>
+          <v:shape id="_x0000_i1025" type="#_x0000_t75" style="width:441.7pt;height:432.7pt" o:ole="">
+            <v:imagedata r:id="rId5" o:title=""/>
+          </v:shape>
+          <o:OLEObject Type="Embed" ProgID="Visio.Drawing.15" ShapeID="_x0000_i1025" DrawAspect="Content" ObjectID="_1429346499" r:id="rId6"/>
+        </w:object>
+      </w:r>
+    </w:p>
+    <w:p>
+      <w:r>
         <w:t>Phase drei</w:t>
       </w:r>
     </w:p>
@@ -779,7 +796,7 @@
 </file>
 
 <file path=customXml/itemProps1.xml><?xml version="1.0" encoding="utf-8"?>
-<ds:datastoreItem xmlns:ds="http://schemas.openxmlformats.org/officeDocument/2006/customXml" ds:itemID="{CA919F4B-075D-4862-8EA0-28FC4E97728A}">
+<ds:datastoreItem xmlns:ds="http://schemas.openxmlformats.org/officeDocument/2006/customXml" ds:itemID="{522876F9-821F-47E9-AA0F-566FD3639540}">
   <ds:schemaRefs>
     <ds:schemaRef ds:uri="http://schemas.openxmlformats.org/officeDocument/2006/bibliography"/>
   </ds:schemaRefs>

</xml_diff>